<commit_message>
I kill him :bug:
</commit_message>
<xml_diff>
--- a/Laba-2/report.docx
+++ b/Laba-2/report.docx
@@ -1212,6 +1212,71 @@
     <w:p>
       <w:pPr>
         <w:pStyle w:val="2"/>
+        <w:rPr>
+          <w:lang w:val="en-US"/>
+        </w:rPr>
+      </w:pPr>
+      <w:r>
+        <w:lastRenderedPageBreak/>
+        <w:t>Код программы</w:t>
+      </w:r>
+      <w:r>
+        <w:rPr>
+          <w:lang w:val="en-US"/>
+        </w:rPr>
+        <w:t>:</w:t>
+      </w:r>
+    </w:p>
+    <w:p>
+      <w:pPr>
+        <w:rPr>
+          <w:lang w:val="en-US"/>
+        </w:rPr>
+      </w:pPr>
+      <w:r>
+        <w:rPr>
+          <w:noProof/>
+        </w:rPr>
+        <w:drawing>
+          <wp:inline distT="0" distB="0" distL="0" distR="0" wp14:anchorId="7854ACD2" wp14:editId="6376ECEC">
+            <wp:extent cx="2286000" cy="7467600"/>
+            <wp:effectExtent l="0" t="0" r="0" b="0"/>
+            <wp:docPr id="4" name="Рисунок 4"/>
+            <wp:cNvGraphicFramePr>
+              <a:graphicFrameLocks xmlns:a="http://schemas.openxmlformats.org/drawingml/2006/main" noChangeAspect="1"/>
+            </wp:cNvGraphicFramePr>
+            <a:graphic xmlns:a="http://schemas.openxmlformats.org/drawingml/2006/main">
+              <a:graphicData uri="http://schemas.openxmlformats.org/drawingml/2006/picture">
+                <pic:pic xmlns:pic="http://schemas.openxmlformats.org/drawingml/2006/picture">
+                  <pic:nvPicPr>
+                    <pic:cNvPr id="1" name=""/>
+                    <pic:cNvPicPr/>
+                  </pic:nvPicPr>
+                  <pic:blipFill>
+                    <a:blip r:embed="rId16"/>
+                    <a:stretch>
+                      <a:fillRect/>
+                    </a:stretch>
+                  </pic:blipFill>
+                  <pic:spPr>
+                    <a:xfrm>
+                      <a:off x="0" y="0"/>
+                      <a:ext cx="2286000" cy="7467600"/>
+                    </a:xfrm>
+                    <a:prstGeom prst="rect">
+                      <a:avLst/>
+                    </a:prstGeom>
+                  </pic:spPr>
+                </pic:pic>
+              </a:graphicData>
+            </a:graphic>
+          </wp:inline>
+        </w:drawing>
+      </w:r>
+    </w:p>
+    <w:p>
+      <w:pPr>
+        <w:pStyle w:val="2"/>
       </w:pPr>
       <w:r>
         <w:t>Заключение</w:t>
@@ -1233,22 +1298,6 @@
       <w:r>
         <w:t>матрицами и функции обработки данных.</w:t>
       </w:r>
-    </w:p>
-    <w:p/>
-    <w:p>
-      <w:pPr>
-        <w:spacing w:after="0" w:line="360" w:lineRule="auto"/>
-      </w:pPr>
-    </w:p>
-    <w:p>
-      <w:pPr>
-        <w:spacing w:after="0" w:line="360" w:lineRule="auto"/>
-      </w:pPr>
-    </w:p>
-    <w:p>
-      <w:pPr>
-        <w:spacing w:after="0" w:line="360" w:lineRule="auto"/>
-      </w:pPr>
       <w:bookmarkStart w:id="0" w:name="_GoBack"/>
       <w:bookmarkEnd w:id="0"/>
     </w:p>
@@ -1498,6 +1547,7 @@
     <w:lsdException w:name="HTML Sample" w:semiHidden="1" w:unhideWhenUsed="1"/>
     <w:lsdException w:name="HTML Typewriter" w:semiHidden="1" w:unhideWhenUsed="1"/>
     <w:lsdException w:name="HTML Variable" w:semiHidden="1" w:unhideWhenUsed="1"/>
+    <w:lsdException w:name="Normal Table" w:semiHidden="1" w:unhideWhenUsed="1"/>
     <w:lsdException w:name="annotation subject" w:semiHidden="1" w:unhideWhenUsed="1"/>
     <w:lsdException w:name="No List" w:semiHidden="1" w:unhideWhenUsed="1"/>
     <w:lsdException w:name="Outline List 1" w:semiHidden="1" w:unhideWhenUsed="1"/>
@@ -1544,8 +1594,10 @@
     <w:lsdException w:name="Table Subtle 2" w:semiHidden="1" w:unhideWhenUsed="1"/>
     <w:lsdException w:name="Table Web 1" w:semiHidden="1" w:unhideWhenUsed="1"/>
     <w:lsdException w:name="Table Web 2" w:semiHidden="1" w:unhideWhenUsed="1"/>
+    <w:lsdException w:name="Table Web 3" w:semiHidden="1" w:unhideWhenUsed="1"/>
     <w:lsdException w:name="Balloon Text" w:semiHidden="1" w:unhideWhenUsed="1"/>
     <w:lsdException w:name="Table Grid" w:uiPriority="39"/>
+    <w:lsdException w:name="Table Theme" w:semiHidden="1" w:unhideWhenUsed="1"/>
     <w:lsdException w:name="Placeholder Text" w:semiHidden="1"/>
     <w:lsdException w:name="No Spacing" w:uiPriority="1" w:qFormat="1"/>
     <w:lsdException w:name="Light Shading" w:uiPriority="60"/>
@@ -3428,7 +3480,7 @@
 </file>
 
 <file path=customXml/itemProps1.xml><?xml version="1.0" encoding="utf-8"?>
-<ds:datastoreItem xmlns:ds="http://schemas.openxmlformats.org/officeDocument/2006/customXml" ds:itemID="{8D0D84B0-DFB3-459B-8BB1-FBF1C227CA08}">
+<ds:datastoreItem xmlns:ds="http://schemas.openxmlformats.org/officeDocument/2006/customXml" ds:itemID="{A7F169AD-1384-4DBB-B0AC-892039DDBB3C}">
   <ds:schemaRefs>
     <ds:schemaRef ds:uri="http://schemas.openxmlformats.org/officeDocument/2006/bibliography"/>
   </ds:schemaRefs>

</xml_diff>